<commit_message>
Proftaak + logboek J
</commit_message>
<xml_diff>
--- a/DocumentatieV2/Logboek Juriën Braat.docx
+++ b/DocumentatieV2/Logboek Juriën Braat.docx
@@ -500,21 +500,11 @@
             <w:r>
               <w:t xml:space="preserve">Opstarten van het project, document van eisen ingevuld, </w:t>
             </w:r>
-            <w:proofErr w:type="spellStart"/>
-            <w:r>
-              <w:t>trello</w:t>
-            </w:r>
-            <w:proofErr w:type="spellEnd"/>
-            <w:r>
-              <w:t xml:space="preserve"> en </w:t>
-            </w:r>
-            <w:proofErr w:type="spellStart"/>
-            <w:r>
-              <w:t>gitkraken</w:t>
-            </w:r>
-            <w:proofErr w:type="spellEnd"/>
-            <w:r>
-              <w:t xml:space="preserve"> gestart en bedrijfslogo gemaakt.</w:t>
+            <w:r>
+              <w:t>Trello</w:t>
+            </w:r>
+            <w:r>
+              <w:t xml:space="preserve"> en gitkraken gestart en bedrijfslogo gemaakt.</w:t>
             </w:r>
           </w:p>
         </w:tc>
@@ -781,37 +771,14 @@
           </w:tcPr>
           <w:p>
             <w:r>
-              <w:t xml:space="preserve">Smart Mirror opnieuw op de </w:t>
-            </w:r>
-            <w:proofErr w:type="spellStart"/>
-            <w:r>
-              <w:t>Raspberry</w:t>
-            </w:r>
-            <w:proofErr w:type="spellEnd"/>
-            <w:r>
-              <w:t xml:space="preserve"> Pi </w:t>
-            </w:r>
-            <w:proofErr w:type="spellStart"/>
-            <w:r>
-              <w:t>geïnstaleerd</w:t>
-            </w:r>
-            <w:proofErr w:type="spellEnd"/>
-            <w:r>
-              <w:t xml:space="preserve">, </w:t>
-            </w:r>
-            <w:proofErr w:type="spellStart"/>
-            <w:r>
-              <w:t>Raspberry</w:t>
-            </w:r>
-            <w:proofErr w:type="spellEnd"/>
-            <w:r>
-              <w:t xml:space="preserve"> Pi geconfigureerd om te werken met facial </w:t>
-            </w:r>
-            <w:proofErr w:type="spellStart"/>
-            <w:r>
-              <w:t>recognition</w:t>
-            </w:r>
-            <w:proofErr w:type="spellEnd"/>
+              <w:t xml:space="preserve">Smart Mirror opnieuw op de Raspberry Pi </w:t>
+            </w:r>
+            <w:r>
+              <w:t>geïnstalleerd</w:t>
+            </w:r>
+            <w:r>
+              <w:t>, Raspberry Pi geconfigureerd om te werken met facial recognition</w:t>
+            </w:r>
           </w:p>
         </w:tc>
         <w:tc>
@@ -819,13 +786,8 @@
             <w:tcW w:w="1148" w:type="pct"/>
           </w:tcPr>
           <w:p>
-            <w:proofErr w:type="spellStart"/>
-            <w:r>
-              <w:t>Raspberry</w:t>
-            </w:r>
-            <w:proofErr w:type="spellEnd"/>
-            <w:r>
-              <w:t xml:space="preserve"> Pi geconfigureerd en Smart Mirror geïnstalleerd</w:t>
+            <w:r>
+              <w:t>Raspberry Pi geconfigureerd en Smart Mirror geïnstalleerd</w:t>
             </w:r>
           </w:p>
         </w:tc>
@@ -1005,13 +967,21 @@
           <w:tcPr>
             <w:tcW w:w="2446" w:type="pct"/>
           </w:tcPr>
-          <w:p/>
+          <w:p>
+            <w:r>
+              <w:t>Begonnen aan module maken waar er een screenshot wordt gemaakt van de eerste 5 bitcoin munten</w:t>
+            </w:r>
+          </w:p>
         </w:tc>
         <w:tc>
           <w:tcPr>
             <w:tcW w:w="1148" w:type="pct"/>
           </w:tcPr>
-          <w:p/>
+          <w:p>
+            <w:r>
+              <w:t>Begin Screenshot eerste vijf bitcoin</w:t>
+            </w:r>
+          </w:p>
         </w:tc>
         <w:tc>
           <w:tcPr>
@@ -1033,19 +1003,31 @@
           <w:tcPr>
             <w:tcW w:w="871" w:type="pct"/>
           </w:tcPr>
-          <w:p/>
+          <w:p>
+            <w:r>
+              <w:t>Vrijdag 18 juni 2021</w:t>
+            </w:r>
+          </w:p>
         </w:tc>
         <w:tc>
           <w:tcPr>
             <w:tcW w:w="2446" w:type="pct"/>
           </w:tcPr>
-          <w:p/>
+          <w:p>
+            <w:r>
+              <w:t>Overgestapt van een screenshot naar data van website afhalen</w:t>
+            </w:r>
+          </w:p>
         </w:tc>
         <w:tc>
           <w:tcPr>
             <w:tcW w:w="1148" w:type="pct"/>
           </w:tcPr>
-          <w:p/>
+          <w:p>
+            <w:r>
+              <w:t>Overstap</w:t>
+            </w:r>
+          </w:p>
         </w:tc>
         <w:tc>
           <w:tcPr>
@@ -1067,19 +1049,77 @@
           <w:tcPr>
             <w:tcW w:w="871" w:type="pct"/>
           </w:tcPr>
-          <w:p/>
+          <w:p>
+            <w:r>
+              <w:t>Dinsdag 22 juni 2021</w:t>
+            </w:r>
+          </w:p>
         </w:tc>
         <w:tc>
           <w:tcPr>
             <w:tcW w:w="2446" w:type="pct"/>
           </w:tcPr>
-          <w:p/>
+          <w:p>
+            <w:r>
+              <w:t>Module gemaakt waar de waardes van bitcoin van de website worden gehaald</w:t>
+            </w:r>
+          </w:p>
         </w:tc>
         <w:tc>
           <w:tcPr>
             <w:tcW w:w="1148" w:type="pct"/>
           </w:tcPr>
-          <w:p/>
+          <w:p>
+            <w:r>
+              <w:t>Bitcoin van site gehaald</w:t>
+            </w:r>
+          </w:p>
+        </w:tc>
+        <w:tc>
+          <w:tcPr>
+            <w:tcW w:w="535" w:type="pct"/>
+          </w:tcPr>
+          <w:p>
+            <w:pPr>
+              <w:rPr>
+                <w:rFonts w:cstheme="minorHAnsi"/>
+                <w:color w:val="404E54"/>
+                <w:shd w:val="clear" w:color="auto" w:fill="FFFFFF"/>
+              </w:rPr>
+            </w:pPr>
+          </w:p>
+        </w:tc>
+      </w:tr>
+      <w:tr>
+        <w:tc>
+          <w:tcPr>
+            <w:tcW w:w="871" w:type="pct"/>
+          </w:tcPr>
+          <w:p>
+            <w:r>
+              <w:t>Donderdag 24 juni 2021</w:t>
+            </w:r>
+          </w:p>
+        </w:tc>
+        <w:tc>
+          <w:tcPr>
+            <w:tcW w:w="2446" w:type="pct"/>
+          </w:tcPr>
+          <w:p>
+            <w:r>
+              <w:t>Begonnen aan maken van een presentatie voor de proftaak avond</w:t>
+            </w:r>
+          </w:p>
+        </w:tc>
+        <w:tc>
+          <w:tcPr>
+            <w:tcW w:w="1148" w:type="pct"/>
+          </w:tcPr>
+          <w:p>
+            <w:r>
+              <w:t>Presentatie van de proftaak avond gemaakt</w:t>
+            </w:r>
+          </w:p>
         </w:tc>
         <w:tc>
           <w:tcPr>
@@ -1128,6 +1168,7 @@
               <w:rPr>
                 <w:b/>
               </w:rPr>
+              <w:lastRenderedPageBreak/>
               <w:t>Handtekening voor gezien</w:t>
             </w:r>
           </w:p>
@@ -1196,7 +1237,6 @@
           </w:tcPr>
           <w:p>
             <w:r>
-              <w:lastRenderedPageBreak/>
               <w:t>Datum</w:t>
             </w:r>
           </w:p>
@@ -3091,6 +3131,15 @@
 </file>
 
 <file path=customXml/item1.xml><?xml version="1.0" encoding="utf-8"?>
+<?mso-contentType ?>
+<FormTemplates xmlns="http://schemas.microsoft.com/sharepoint/v3/contenttype/forms">
+  <Display>DocumentLibraryForm</Display>
+  <Edit>DocumentLibraryForm</Edit>
+  <New>DocumentLibraryForm</New>
+</FormTemplates>
+</file>
+
+<file path=customXml/item2.xml><?xml version="1.0" encoding="utf-8"?>
 <ct:contentTypeSchema xmlns:ct="http://schemas.microsoft.com/office/2006/metadata/contentType" xmlns:ma="http://schemas.microsoft.com/office/2006/metadata/properties/metaAttributes" ct:_="" ma:_="" ma:contentTypeName="Document" ma:contentTypeID="0x0101000C5151218AB56640BDBA68249A073511" ma:contentTypeVersion="23" ma:contentTypeDescription="Een nieuw document maken." ma:contentTypeScope="" ma:versionID="a1da3f48426d5c2cead333d31125cb2a">
   <xsd:schema xmlns:xsd="http://www.w3.org/2001/XMLSchema" xmlns:xs="http://www.w3.org/2001/XMLSchema" xmlns:p="http://schemas.microsoft.com/office/2006/metadata/properties" xmlns:ns1="http://schemas.microsoft.com/sharepoint/v3" xmlns:ns2="b7e4e9fd-5e36-4299-889f-f6136aff670e" xmlns:ns3="fbafb59e-d651-4668-8e65-f7f85ceca18b" targetNamespace="http://schemas.microsoft.com/office/2006/metadata/properties" ma:root="true" ma:fieldsID="1529523bac735da72c0db022ce5932da" ns1:_="" ns2:_="" ns3:_="">
     <xsd:import namespace="http://schemas.microsoft.com/sharepoint/v3"/>
@@ -3365,20 +3414,7 @@
 </ct:contentTypeSchema>
 </file>
 
-<file path=customXml/item2.xml><?xml version="1.0" encoding="utf-8"?>
-<?mso-contentType ?>
-<FormTemplates xmlns="http://schemas.microsoft.com/sharepoint/v3/contenttype/forms">
-  <Display>DocumentLibraryForm</Display>
-  <Edit>DocumentLibraryForm</Edit>
-  <New>DocumentLibraryForm</New>
-</FormTemplates>
-</file>
-
 <file path=customXml/item3.xml><?xml version="1.0" encoding="utf-8"?>
-<b:Sources xmlns:b="http://schemas.openxmlformats.org/officeDocument/2006/bibliography" xmlns="http://schemas.openxmlformats.org/officeDocument/2006/bibliography" SelectedStyle="\APASixthEditionOfficeOnline.xsl" StyleName="APA" Version="6"/>
-</file>
-
-<file path=customXml/item4.xml><?xml version="1.0" encoding="utf-8"?>
 <p:properties xmlns:p="http://schemas.microsoft.com/office/2006/metadata/properties" xmlns:xsi="http://www.w3.org/2001/XMLSchema-instance" xmlns:pc="http://schemas.microsoft.com/office/infopath/2007/PartnerControls">
   <documentManagement>
     <jeb5123c558143d5ab1e1526e87a8da0 xmlns="b7e4e9fd-5e36-4299-889f-f6136aff670e">
@@ -3392,7 +3428,19 @@
 </p:properties>
 </file>
 
+<file path=customXml/item4.xml><?xml version="1.0" encoding="utf-8"?>
+<b:Sources xmlns:b="http://schemas.openxmlformats.org/officeDocument/2006/bibliography" xmlns="http://schemas.openxmlformats.org/officeDocument/2006/bibliography" SelectedStyle="\APASixthEditionOfficeOnline.xsl" StyleName="APA" Version="6"/>
+</file>
+
 <file path=customXml/itemProps1.xml><?xml version="1.0" encoding="utf-8"?>
+<ds:datastoreItem xmlns:ds="http://schemas.openxmlformats.org/officeDocument/2006/customXml" ds:itemID="{6F40DA26-5783-4527-A625-C0CE43C65D5C}">
+  <ds:schemaRefs>
+    <ds:schemaRef ds:uri="http://schemas.microsoft.com/sharepoint/v3/contenttype/forms"/>
+  </ds:schemaRefs>
+</ds:datastoreItem>
+</file>
+
+<file path=customXml/itemProps2.xml><?xml version="1.0" encoding="utf-8"?>
 <ds:datastoreItem xmlns:ds="http://schemas.openxmlformats.org/officeDocument/2006/customXml" ds:itemID="{21EEBF5C-41B1-492E-9383-0AA68F5677B2}">
   <ds:schemaRefs>
     <ds:schemaRef ds:uri="http://schemas.microsoft.com/office/2006/metadata/contentType"/>
@@ -3412,23 +3460,7 @@
 </ds:datastoreItem>
 </file>
 
-<file path=customXml/itemProps2.xml><?xml version="1.0" encoding="utf-8"?>
-<ds:datastoreItem xmlns:ds="http://schemas.openxmlformats.org/officeDocument/2006/customXml" ds:itemID="{6F40DA26-5783-4527-A625-C0CE43C65D5C}">
-  <ds:schemaRefs>
-    <ds:schemaRef ds:uri="http://schemas.microsoft.com/sharepoint/v3/contenttype/forms"/>
-  </ds:schemaRefs>
-</ds:datastoreItem>
-</file>
-
 <file path=customXml/itemProps3.xml><?xml version="1.0" encoding="utf-8"?>
-<ds:datastoreItem xmlns:ds="http://schemas.openxmlformats.org/officeDocument/2006/customXml" ds:itemID="{15377C66-49CD-4CBA-86F6-DD1B8BFB22D9}">
-  <ds:schemaRefs>
-    <ds:schemaRef ds:uri="http://schemas.openxmlformats.org/officeDocument/2006/bibliography"/>
-  </ds:schemaRefs>
-</ds:datastoreItem>
-</file>
-
-<file path=customXml/itemProps4.xml><?xml version="1.0" encoding="utf-8"?>
 <ds:datastoreItem xmlns:ds="http://schemas.openxmlformats.org/officeDocument/2006/customXml" ds:itemID="{3BB706AB-C26C-4CBB-A714-B9A45C18FB62}">
   <ds:schemaRefs>
     <ds:schemaRef ds:uri="http://schemas.microsoft.com/office/2006/metadata/properties"/>
@@ -3438,4 +3470,12 @@
     <ds:schemaRef ds:uri="http://schemas.microsoft.com/sharepoint/v3"/>
   </ds:schemaRefs>
 </ds:datastoreItem>
+</file>
+
+<file path=customXml/itemProps4.xml><?xml version="1.0" encoding="utf-8"?>
+<ds:datastoreItem xmlns:ds="http://schemas.openxmlformats.org/officeDocument/2006/customXml" ds:itemID="{15377C66-49CD-4CBA-86F6-DD1B8BFB22D9}">
+  <ds:schemaRefs>
+    <ds:schemaRef ds:uri="http://schemas.openxmlformats.org/officeDocument/2006/bibliography"/>
+  </ds:schemaRefs>
+</ds:datastoreItem>
 </file>
</xml_diff>